<commit_message>
Reverting concurrent file read/write changes.
</commit_message>
<xml_diff>
--- a/iso_format_design_document.docx
+++ b/iso_format_design_document.docx
@@ -59,23 +59,7 @@
           <w:color w:val="0D0D0D"/>
           <w:shd w:val="clear" w:color="auto" w:fill="FFFFFF"/>
         </w:rPr>
-        <w:t>It defines various formats for date and time representation</w:t>
-      </w:r>
-      <w:r>
-        <w:rPr>
-          <w:rFonts w:cstheme="minorHAnsi"/>
-          <w:color w:val="0D0D0D"/>
-          <w:shd w:val="clear" w:color="auto" w:fill="FFFFFF"/>
-        </w:rPr>
-        <w:t xml:space="preserve"> </w:t>
-      </w:r>
-      <w:r>
-        <w:rPr>
-          <w:rFonts w:cstheme="minorHAnsi"/>
-          <w:color w:val="0D0D0D"/>
-          <w:shd w:val="clear" w:color="auto" w:fill="FFFFFF"/>
-        </w:rPr>
-        <w:t>and provides guidelines for their usage.</w:t>
+        <w:t>It defines various formats for date and time representation and provides guidelines for their usage.</w:t>
       </w:r>
     </w:p>
     <w:p>
@@ -346,20 +330,8 @@
           <w:szCs w:val="19"/>
           <w14:ligatures w14:val="standardContextual"/>
         </w:rPr>
-        <w:t>// Date and Time in UTC YYYY-MM-DDTHH:</w:t>
-      </w:r>
-      <w:proofErr w:type="gramStart"/>
-      <w:r>
-        <w:rPr>
-          <w:rFonts w:ascii="Cascadia Mono" w:hAnsi="Cascadia Mono" w:cs="Cascadia Mono"/>
-          <w:color w:val="008000"/>
-          <w:sz w:val="19"/>
-          <w:szCs w:val="19"/>
-          <w14:ligatures w14:val="standardContextual"/>
-        </w:rPr>
-        <w:t>MM:DDZ</w:t>
-      </w:r>
-      <w:proofErr w:type="gramEnd"/>
+        <w:t>// Date and Time in UTC YYYY-MM-DDTHH:MM:DDZ</w:t>
+      </w:r>
     </w:p>
     <w:p>
       <w:pPr>
@@ -380,42 +352,8 @@
           <w:szCs w:val="19"/>
           <w14:ligatures w14:val="standardContextual"/>
         </w:rPr>
-        <w:t xml:space="preserve">// Date and Time in with the offset </w:t>
-      </w:r>
-      <w:proofErr w:type="spellStart"/>
-      <w:r>
-        <w:rPr>
-          <w:rFonts w:ascii="Cascadia Mono" w:hAnsi="Cascadia Mono" w:cs="Cascadia Mono"/>
-          <w:color w:val="008000"/>
-          <w:sz w:val="19"/>
-          <w:szCs w:val="19"/>
-          <w14:ligatures w14:val="standardContextual"/>
-        </w:rPr>
-        <w:t>YYYY-MM-DDThh:</w:t>
-      </w:r>
-      <w:proofErr w:type="gramStart"/>
-      <w:r>
-        <w:rPr>
-          <w:rFonts w:ascii="Cascadia Mono" w:hAnsi="Cascadia Mono" w:cs="Cascadia Mono"/>
-          <w:color w:val="008000"/>
-          <w:sz w:val="19"/>
-          <w:szCs w:val="19"/>
-          <w14:ligatures w14:val="standardContextual"/>
-        </w:rPr>
-        <w:t>mm:ss</w:t>
-      </w:r>
-      <w:proofErr w:type="gramEnd"/>
-      <w:r>
-        <w:rPr>
-          <w:rFonts w:ascii="Cascadia Mono" w:hAnsi="Cascadia Mono" w:cs="Cascadia Mono"/>
-          <w:color w:val="008000"/>
-          <w:sz w:val="19"/>
-          <w:szCs w:val="19"/>
-          <w14:ligatures w14:val="standardContextual"/>
-        </w:rPr>
-        <w:t>±hh:mm</w:t>
-      </w:r>
-      <w:proofErr w:type="spellEnd"/>
+        <w:t>// Date and Time in with the offset YYYY-MM-DDThh:mm:ss±hh:mm</w:t>
+      </w:r>
     </w:p>
     <w:p>
       <w:pPr>
@@ -464,23 +402,7 @@
           <w:color w:val="0D0D0D"/>
           <w:shd w:val="clear" w:color="auto" w:fill="FFFFFF"/>
         </w:rPr>
-        <w:t xml:space="preserve">ISO 8601 offers several date and time formats. Understanding and testing each combination thoroughly is essential. For now, </w:t>
-      </w:r>
-      <w:r>
-        <w:rPr>
-          <w:rFonts w:cstheme="minorHAnsi"/>
-          <w:color w:val="0D0D0D"/>
-          <w:shd w:val="clear" w:color="auto" w:fill="FFFFFF"/>
-        </w:rPr>
-        <w:t>I am</w:t>
-      </w:r>
-      <w:r>
-        <w:rPr>
-          <w:rFonts w:cstheme="minorHAnsi"/>
-          <w:color w:val="0D0D0D"/>
-          <w:shd w:val="clear" w:color="auto" w:fill="FFFFFF"/>
-        </w:rPr>
-        <w:t xml:space="preserve"> focusing on validating the extended format described earlier, leaving other formats for future consideration.</w:t>
+        <w:t>ISO 8601 offers several date and time formats. Understanding and testing each combination thoroughly is essential. For now, I am focusing on validating the extended format described earlier, leaving other formats for future consideration.</w:t>
       </w:r>
     </w:p>
     <w:p>
@@ -665,29 +587,7 @@
           <w:szCs w:val="14"/>
           <w14:ligatures w14:val="standardContextual"/>
         </w:rPr>
-        <w:t xml:space="preserve"> * </w:t>
-      </w:r>
-      <w:proofErr w:type="spellStart"/>
-      <w:r>
-        <w:rPr>
-          <w:rFonts w:ascii="Cascadia Mono" w:hAnsi="Cascadia Mono" w:cs="Cascadia Mono"/>
-          <w:color w:val="008000"/>
-          <w:sz w:val="14"/>
-          <w:szCs w:val="14"/>
-          <w14:ligatures w14:val="standardContextual"/>
-        </w:rPr>
-        <w:t>YYYYWww</w:t>
-      </w:r>
-      <w:proofErr w:type="spellEnd"/>
-      <w:r>
-        <w:rPr>
-          <w:rFonts w:ascii="Cascadia Mono" w:hAnsi="Cascadia Mono" w:cs="Cascadia Mono"/>
-          <w:color w:val="008000"/>
-          <w:sz w:val="14"/>
-          <w:szCs w:val="14"/>
-          <w14:ligatures w14:val="standardContextual"/>
-        </w:rPr>
-        <w:t xml:space="preserve">          YYYY-Www            Week date with precision reduced to week</w:t>
+        <w:t xml:space="preserve"> * YYYYWww          YYYY-Www            Week date with precision reduced to week</w:t>
       </w:r>
     </w:p>
     <w:p>
@@ -787,63 +687,7 @@
           <w:szCs w:val="14"/>
           <w14:ligatures w14:val="standardContextual"/>
         </w:rPr>
-        <w:t xml:space="preserve"> * </w:t>
-      </w:r>
-      <w:proofErr w:type="spellStart"/>
-      <w:r>
-        <w:rPr>
-          <w:rFonts w:ascii="Cascadia Mono" w:hAnsi="Cascadia Mono" w:cs="Cascadia Mono"/>
-          <w:color w:val="008000"/>
-          <w:sz w:val="14"/>
-          <w:szCs w:val="14"/>
-          <w14:ligatures w14:val="standardContextual"/>
-        </w:rPr>
-        <w:t>hhmmss</w:t>
-      </w:r>
-      <w:proofErr w:type="spellEnd"/>
-      <w:r>
-        <w:rPr>
-          <w:rFonts w:ascii="Cascadia Mono" w:hAnsi="Cascadia Mono" w:cs="Cascadia Mono"/>
-          <w:color w:val="008000"/>
-          <w:sz w:val="14"/>
-          <w:szCs w:val="14"/>
-          <w14:ligatures w14:val="standardContextual"/>
-        </w:rPr>
-        <w:t xml:space="preserve">           </w:t>
-      </w:r>
-      <w:proofErr w:type="spellStart"/>
-      <w:r>
-        <w:rPr>
-          <w:rFonts w:ascii="Cascadia Mono" w:hAnsi="Cascadia Mono" w:cs="Cascadia Mono"/>
-          <w:color w:val="008000"/>
-          <w:sz w:val="14"/>
-          <w:szCs w:val="14"/>
-          <w14:ligatures w14:val="standardContextual"/>
-        </w:rPr>
-        <w:t>hh:</w:t>
-      </w:r>
-      <w:proofErr w:type="gramStart"/>
-      <w:r>
-        <w:rPr>
-          <w:rFonts w:ascii="Cascadia Mono" w:hAnsi="Cascadia Mono" w:cs="Cascadia Mono"/>
-          <w:color w:val="008000"/>
-          <w:sz w:val="14"/>
-          <w:szCs w:val="14"/>
-          <w14:ligatures w14:val="standardContextual"/>
-        </w:rPr>
-        <w:t>mm:ss</w:t>
-      </w:r>
-      <w:proofErr w:type="spellEnd"/>
-      <w:proofErr w:type="gramEnd"/>
-      <w:r>
-        <w:rPr>
-          <w:rFonts w:ascii="Cascadia Mono" w:hAnsi="Cascadia Mono" w:cs="Cascadia Mono"/>
-          <w:color w:val="008000"/>
-          <w:sz w:val="14"/>
-          <w:szCs w:val="14"/>
-          <w14:ligatures w14:val="standardContextual"/>
-        </w:rPr>
-        <w:t xml:space="preserve">            Complete local time - DONE</w:t>
+        <w:t xml:space="preserve"> * hhmmss           hh:mm:ss            Complete local time - DONE</w:t>
       </w:r>
     </w:p>
     <w:p>
@@ -868,53 +712,7 @@
           <w:szCs w:val="14"/>
           <w14:ligatures w14:val="standardContextual"/>
         </w:rPr>
-        <w:t xml:space="preserve"> * </w:t>
-      </w:r>
-      <w:proofErr w:type="spellStart"/>
-      <w:proofErr w:type="gramStart"/>
-      <w:r>
-        <w:rPr>
-          <w:rFonts w:ascii="Cascadia Mono" w:hAnsi="Cascadia Mono" w:cs="Cascadia Mono"/>
-          <w:color w:val="008000"/>
-          <w:sz w:val="14"/>
-          <w:szCs w:val="14"/>
-          <w14:ligatures w14:val="standardContextual"/>
-        </w:rPr>
-        <w:t>hhmm,mZ</w:t>
-      </w:r>
-      <w:proofErr w:type="spellEnd"/>
-      <w:proofErr w:type="gramEnd"/>
-      <w:r>
-        <w:rPr>
-          <w:rFonts w:ascii="Cascadia Mono" w:hAnsi="Cascadia Mono" w:cs="Cascadia Mono"/>
-          <w:color w:val="008000"/>
-          <w:sz w:val="14"/>
-          <w:szCs w:val="14"/>
-          <w14:ligatures w14:val="standardContextual"/>
-        </w:rPr>
-        <w:t xml:space="preserve">          </w:t>
-      </w:r>
-      <w:proofErr w:type="spellStart"/>
-      <w:r>
-        <w:rPr>
-          <w:rFonts w:ascii="Cascadia Mono" w:hAnsi="Cascadia Mono" w:cs="Cascadia Mono"/>
-          <w:color w:val="008000"/>
-          <w:sz w:val="14"/>
-          <w:szCs w:val="14"/>
-          <w14:ligatures w14:val="standardContextual"/>
-        </w:rPr>
-        <w:t>hh:mm,mZ</w:t>
-      </w:r>
-      <w:proofErr w:type="spellEnd"/>
-      <w:r>
-        <w:rPr>
-          <w:rFonts w:ascii="Cascadia Mono" w:hAnsi="Cascadia Mono" w:cs="Cascadia Mono"/>
-          <w:color w:val="008000"/>
-          <w:sz w:val="14"/>
-          <w:szCs w:val="14"/>
-          <w14:ligatures w14:val="standardContextual"/>
-        </w:rPr>
-        <w:t xml:space="preserve">            Reduced precision UTC of day with one digit decimal fraction for minutes</w:t>
+        <w:t xml:space="preserve"> * hhmm,mZ          hh:mm,mZ            Reduced precision UTC of day with one digit decimal fraction for minutes</w:t>
       </w:r>
     </w:p>
     <w:p>
@@ -939,51 +737,7 @@
           <w:szCs w:val="14"/>
           <w14:ligatures w14:val="standardContextual"/>
         </w:rPr>
-        <w:t xml:space="preserve"> * </w:t>
-      </w:r>
-      <w:proofErr w:type="spellStart"/>
-      <w:r>
-        <w:rPr>
-          <w:rFonts w:ascii="Cascadia Mono" w:hAnsi="Cascadia Mono" w:cs="Cascadia Mono"/>
-          <w:color w:val="008000"/>
-          <w:sz w:val="14"/>
-          <w:szCs w:val="14"/>
-          <w14:ligatures w14:val="standardContextual"/>
-        </w:rPr>
-        <w:t>hhmm±hhmm</w:t>
-      </w:r>
-      <w:proofErr w:type="spellEnd"/>
-      <w:r>
-        <w:rPr>
-          <w:rFonts w:ascii="Cascadia Mono" w:hAnsi="Cascadia Mono" w:cs="Cascadia Mono"/>
-          <w:color w:val="008000"/>
-          <w:sz w:val="14"/>
-          <w:szCs w:val="14"/>
-          <w14:ligatures w14:val="standardContextual"/>
-        </w:rPr>
-        <w:t xml:space="preserve">        </w:t>
-      </w:r>
-      <w:proofErr w:type="spellStart"/>
-      <w:r>
-        <w:rPr>
-          <w:rFonts w:ascii="Cascadia Mono" w:hAnsi="Cascadia Mono" w:cs="Cascadia Mono"/>
-          <w:color w:val="008000"/>
-          <w:sz w:val="14"/>
-          <w:szCs w:val="14"/>
-          <w14:ligatures w14:val="standardContextual"/>
-        </w:rPr>
-        <w:t>hh:mm±hh:mm</w:t>
-      </w:r>
-      <w:proofErr w:type="spellEnd"/>
-      <w:r>
-        <w:rPr>
-          <w:rFonts w:ascii="Cascadia Mono" w:hAnsi="Cascadia Mono" w:cs="Cascadia Mono"/>
-          <w:color w:val="008000"/>
-          <w:sz w:val="14"/>
-          <w:szCs w:val="14"/>
-          <w14:ligatures w14:val="standardContextual"/>
-        </w:rPr>
-        <w:t xml:space="preserve">         Local time and the difference from UTC — reduced accuracy</w:t>
+        <w:t xml:space="preserve"> * hhmm±hhmm        hh:mm±hh:mm         Local time and the difference from UTC — reduced accuracy</w:t>
       </w:r>
     </w:p>
     <w:p>
@@ -1083,51 +837,7 @@
           <w:szCs w:val="14"/>
           <w14:ligatures w14:val="standardContextual"/>
         </w:rPr>
-        <w:t xml:space="preserve"> * </w:t>
-      </w:r>
-      <w:proofErr w:type="spellStart"/>
-      <w:r>
-        <w:rPr>
-          <w:rFonts w:ascii="Cascadia Mono" w:hAnsi="Cascadia Mono" w:cs="Cascadia Mono"/>
-          <w:color w:val="008000"/>
-          <w:sz w:val="14"/>
-          <w:szCs w:val="14"/>
-          <w14:ligatures w14:val="standardContextual"/>
-        </w:rPr>
-        <w:t>YYYYDDDThhmm</w:t>
-      </w:r>
-      <w:proofErr w:type="spellEnd"/>
-      <w:r>
-        <w:rPr>
-          <w:rFonts w:ascii="Cascadia Mono" w:hAnsi="Cascadia Mono" w:cs="Cascadia Mono"/>
-          <w:color w:val="008000"/>
-          <w:sz w:val="14"/>
-          <w:szCs w:val="14"/>
-          <w14:ligatures w14:val="standardContextual"/>
-        </w:rPr>
-        <w:t xml:space="preserve">       YYYY-</w:t>
-      </w:r>
-      <w:proofErr w:type="spellStart"/>
-      <w:r>
-        <w:rPr>
-          <w:rFonts w:ascii="Cascadia Mono" w:hAnsi="Cascadia Mono" w:cs="Cascadia Mono"/>
-          <w:color w:val="008000"/>
-          <w:sz w:val="14"/>
-          <w:szCs w:val="14"/>
-          <w14:ligatures w14:val="standardContextual"/>
-        </w:rPr>
-        <w:t>DDDThh</w:t>
-      </w:r>
-      <w:proofErr w:type="spellEnd"/>
-      <w:r>
-        <w:rPr>
-          <w:rFonts w:ascii="Cascadia Mono" w:hAnsi="Cascadia Mono" w:cs="Cascadia Mono"/>
-          <w:color w:val="008000"/>
-          <w:sz w:val="14"/>
-          <w:szCs w:val="14"/>
-          <w14:ligatures w14:val="standardContextual"/>
-        </w:rPr>
-        <w:t>-mm        Complete ordinal date — reduced precision time of day</w:t>
+        <w:t xml:space="preserve"> * YYYYDDDThhmm       YYYY-DDDThh-mm        Complete ordinal date — reduced precision time of day</w:t>
       </w:r>
     </w:p>
     <w:p>
@@ -1152,53 +862,7 @@
           <w:szCs w:val="14"/>
           <w14:ligatures w14:val="standardContextual"/>
         </w:rPr>
-        <w:t xml:space="preserve"> * </w:t>
-      </w:r>
-      <w:proofErr w:type="spellStart"/>
-      <w:proofErr w:type="gramStart"/>
-      <w:r>
-        <w:rPr>
-          <w:rFonts w:ascii="Cascadia Mono" w:hAnsi="Cascadia Mono" w:cs="Cascadia Mono"/>
-          <w:color w:val="008000"/>
-          <w:sz w:val="14"/>
-          <w:szCs w:val="14"/>
-          <w14:ligatures w14:val="standardContextual"/>
-        </w:rPr>
-        <w:t>YYYYMMDDhhmm,m</w:t>
-      </w:r>
-      <w:proofErr w:type="spellEnd"/>
-      <w:proofErr w:type="gramEnd"/>
-      <w:r>
-        <w:rPr>
-          <w:rFonts w:ascii="Cascadia Mono" w:hAnsi="Cascadia Mono" w:cs="Cascadia Mono"/>
-          <w:color w:val="008000"/>
-          <w:sz w:val="14"/>
-          <w:szCs w:val="14"/>
-          <w14:ligatures w14:val="standardContextual"/>
-        </w:rPr>
-        <w:t xml:space="preserve">     </w:t>
-      </w:r>
-      <w:proofErr w:type="spellStart"/>
-      <w:r>
-        <w:rPr>
-          <w:rFonts w:ascii="Cascadia Mono" w:hAnsi="Cascadia Mono" w:cs="Cascadia Mono"/>
-          <w:color w:val="008000"/>
-          <w:sz w:val="14"/>
-          <w:szCs w:val="14"/>
-          <w14:ligatures w14:val="standardContextual"/>
-        </w:rPr>
-        <w:t>YYYY-MM-DDhh:mm,m</w:t>
-      </w:r>
-      <w:proofErr w:type="spellEnd"/>
-      <w:r>
-        <w:rPr>
-          <w:rFonts w:ascii="Cascadia Mono" w:hAnsi="Cascadia Mono" w:cs="Cascadia Mono"/>
-          <w:color w:val="008000"/>
-          <w:sz w:val="14"/>
-          <w:szCs w:val="14"/>
-          <w14:ligatures w14:val="standardContextual"/>
-        </w:rPr>
-        <w:t xml:space="preserve">     Complete calendar date — reduced precision time of day with one digit decimal fraction for minute — no time designator</w:t>
+        <w:t xml:space="preserve"> * YYYYMMDDhhmm,m     YYYY-MM-DDhh:mm,m     Complete calendar date — reduced precision time of day with one digit decimal fraction for minute — no time designator</w:t>
       </w:r>
     </w:p>
     <w:p>
@@ -1223,53 +887,7 @@
           <w:szCs w:val="14"/>
           <w14:ligatures w14:val="standardContextual"/>
         </w:rPr>
-        <w:t xml:space="preserve"> * </w:t>
-      </w:r>
-      <w:proofErr w:type="spellStart"/>
-      <w:proofErr w:type="gramStart"/>
-      <w:r>
-        <w:rPr>
-          <w:rFonts w:ascii="Cascadia Mono" w:hAnsi="Cascadia Mono" w:cs="Cascadia Mono"/>
-          <w:color w:val="008000"/>
-          <w:sz w:val="14"/>
-          <w:szCs w:val="14"/>
-          <w14:ligatures w14:val="standardContextual"/>
-        </w:rPr>
-        <w:t>YYYYWwwDThh,hhZ</w:t>
-      </w:r>
-      <w:proofErr w:type="spellEnd"/>
-      <w:proofErr w:type="gramEnd"/>
-      <w:r>
-        <w:rPr>
-          <w:rFonts w:ascii="Cascadia Mono" w:hAnsi="Cascadia Mono" w:cs="Cascadia Mono"/>
-          <w:color w:val="008000"/>
-          <w:sz w:val="14"/>
-          <w:szCs w:val="14"/>
-          <w14:ligatures w14:val="standardContextual"/>
-        </w:rPr>
-        <w:t xml:space="preserve">    YYYY-Www-</w:t>
-      </w:r>
-      <w:proofErr w:type="spellStart"/>
-      <w:r>
-        <w:rPr>
-          <w:rFonts w:ascii="Cascadia Mono" w:hAnsi="Cascadia Mono" w:cs="Cascadia Mono"/>
-          <w:color w:val="008000"/>
-          <w:sz w:val="14"/>
-          <w:szCs w:val="14"/>
-          <w14:ligatures w14:val="standardContextual"/>
-        </w:rPr>
-        <w:t>DThh,hhZ</w:t>
-      </w:r>
-      <w:proofErr w:type="spellEnd"/>
-      <w:r>
-        <w:rPr>
-          <w:rFonts w:ascii="Cascadia Mono" w:hAnsi="Cascadia Mono" w:cs="Cascadia Mono"/>
-          <w:color w:val="008000"/>
-          <w:sz w:val="14"/>
-          <w:szCs w:val="14"/>
-          <w14:ligatures w14:val="standardContextual"/>
-        </w:rPr>
-        <w:t xml:space="preserve">     Complete week date — reduced precision UTC of day with two digit decimal fraction for the hour</w:t>
+        <w:t xml:space="preserve"> * YYYYWwwDThh,hhZ    YYYY-Www-DThh,hhZ     Complete week date — reduced precision UTC of day with two digit decimal fraction for the hour</w:t>
       </w:r>
     </w:p>
     <w:p>
@@ -1354,9 +972,18 @@
           <w:szCs w:val="14"/>
           <w14:ligatures w14:val="standardContextual"/>
         </w:rPr>
-        <w:t xml:space="preserve"> is_valid_expanded_iso8601_</w:t>
-      </w:r>
-      <w:proofErr w:type="gramStart"/>
+        <w:t xml:space="preserve"> is_valid_expanded_iso8601_datetime(</w:t>
+      </w:r>
+      <w:r>
+        <w:rPr>
+          <w:rFonts w:ascii="Cascadia Mono" w:hAnsi="Cascadia Mono" w:cs="Cascadia Mono"/>
+          <w:color w:val="0000FF"/>
+          <w:sz w:val="14"/>
+          <w:szCs w:val="14"/>
+          <w14:ligatures w14:val="standardContextual"/>
+        </w:rPr>
+        <w:t>const</w:t>
+      </w:r>
       <w:r>
         <w:rPr>
           <w:rFonts w:ascii="Cascadia Mono" w:hAnsi="Cascadia Mono" w:cs="Cascadia Mono"/>
@@ -1365,9 +992,8 @@
           <w:szCs w:val="14"/>
           <w14:ligatures w14:val="standardContextual"/>
         </w:rPr>
-        <w:t>datetime(</w:t>
-      </w:r>
-      <w:proofErr w:type="gramEnd"/>
+        <w:t xml:space="preserve"> </w:t>
+      </w:r>
       <w:r>
         <w:rPr>
           <w:rFonts w:ascii="Cascadia Mono" w:hAnsi="Cascadia Mono" w:cs="Cascadia Mono"/>
@@ -1376,7 +1002,7 @@
           <w:szCs w:val="14"/>
           <w14:ligatures w14:val="standardContextual"/>
         </w:rPr>
-        <w:t>const</w:t>
+        <w:t>char</w:t>
       </w:r>
       <w:r>
         <w:rPr>
@@ -1386,29 +1012,8 @@
           <w:szCs w:val="14"/>
           <w14:ligatures w14:val="standardContextual"/>
         </w:rPr>
-        <w:t xml:space="preserve"> </w:t>
-      </w:r>
-      <w:r>
-        <w:rPr>
-          <w:rFonts w:ascii="Cascadia Mono" w:hAnsi="Cascadia Mono" w:cs="Cascadia Mono"/>
-          <w:color w:val="0000FF"/>
-          <w:sz w:val="14"/>
-          <w:szCs w:val="14"/>
-          <w14:ligatures w14:val="standardContextual"/>
-        </w:rPr>
-        <w:t>char</w:t>
-      </w:r>
-      <w:r>
-        <w:rPr>
-          <w:rFonts w:ascii="Cascadia Mono" w:hAnsi="Cascadia Mono" w:cs="Cascadia Mono"/>
-          <w:color w:val="000000"/>
-          <w:sz w:val="14"/>
-          <w:szCs w:val="14"/>
-          <w14:ligatures w14:val="standardContextual"/>
-        </w:rPr>
         <w:t xml:space="preserve">* </w:t>
       </w:r>
-      <w:proofErr w:type="spellStart"/>
       <w:r>
         <w:rPr>
           <w:rFonts w:ascii="Cascadia Mono" w:hAnsi="Cascadia Mono" w:cs="Cascadia Mono"/>
@@ -1419,7 +1024,6 @@
         </w:rPr>
         <w:t>dateTime</w:t>
       </w:r>
-      <w:proofErr w:type="spellEnd"/>
       <w:r>
         <w:rPr>
           <w:rFonts w:ascii="Cascadia Mono" w:hAnsi="Cascadia Mono" w:cs="Cascadia Mono"/>
@@ -1543,20 +1147,8 @@
           <w:szCs w:val="14"/>
           <w14:ligatures w14:val="standardContextual"/>
         </w:rPr>
-        <w:t xml:space="preserve">// Date and Time in with the offset </w:t>
-      </w:r>
-      <w:proofErr w:type="spellStart"/>
-      <w:r>
-        <w:rPr>
-          <w:rFonts w:ascii="Cascadia Mono" w:hAnsi="Cascadia Mono" w:cs="Cascadia Mono"/>
-          <w:color w:val="008000"/>
-          <w:sz w:val="14"/>
-          <w:szCs w:val="14"/>
-          <w14:ligatures w14:val="standardContextual"/>
-        </w:rPr>
-        <w:t>YYYYMMDDThhmmss±hhmm</w:t>
-      </w:r>
-      <w:proofErr w:type="spellEnd"/>
+        <w:t>// Date and Time in with the offset YYYYMMDDThhmmss±hhmm</w:t>
+      </w:r>
     </w:p>
     <w:p>
       <w:pPr>
@@ -1590,9 +1182,18 @@
           <w:szCs w:val="14"/>
           <w14:ligatures w14:val="standardContextual"/>
         </w:rPr>
-        <w:t xml:space="preserve"> is_valid_basic_iso8601_datetime_</w:t>
-      </w:r>
-      <w:proofErr w:type="gramStart"/>
+        <w:t xml:space="preserve"> is_valid_basic_iso8601_datetime_format(</w:t>
+      </w:r>
+      <w:r>
+        <w:rPr>
+          <w:rFonts w:ascii="Cascadia Mono" w:hAnsi="Cascadia Mono" w:cs="Cascadia Mono"/>
+          <w:color w:val="0000FF"/>
+          <w:sz w:val="14"/>
+          <w:szCs w:val="14"/>
+          <w14:ligatures w14:val="standardContextual"/>
+        </w:rPr>
+        <w:t>const</w:t>
+      </w:r>
       <w:r>
         <w:rPr>
           <w:rFonts w:ascii="Cascadia Mono" w:hAnsi="Cascadia Mono" w:cs="Cascadia Mono"/>
@@ -1601,9 +1202,8 @@
           <w:szCs w:val="14"/>
           <w14:ligatures w14:val="standardContextual"/>
         </w:rPr>
-        <w:t>format(</w:t>
-      </w:r>
-      <w:proofErr w:type="gramEnd"/>
+        <w:t xml:space="preserve"> </w:t>
+      </w:r>
       <w:r>
         <w:rPr>
           <w:rFonts w:ascii="Cascadia Mono" w:hAnsi="Cascadia Mono" w:cs="Cascadia Mono"/>
@@ -1612,7 +1212,7 @@
           <w:szCs w:val="14"/>
           <w14:ligatures w14:val="standardContextual"/>
         </w:rPr>
-        <w:t>const</w:t>
+        <w:t>char</w:t>
       </w:r>
       <w:r>
         <w:rPr>
@@ -1622,29 +1222,8 @@
           <w:szCs w:val="14"/>
           <w14:ligatures w14:val="standardContextual"/>
         </w:rPr>
-        <w:t xml:space="preserve"> </w:t>
-      </w:r>
-      <w:r>
-        <w:rPr>
-          <w:rFonts w:ascii="Cascadia Mono" w:hAnsi="Cascadia Mono" w:cs="Cascadia Mono"/>
-          <w:color w:val="0000FF"/>
-          <w:sz w:val="14"/>
-          <w:szCs w:val="14"/>
-          <w14:ligatures w14:val="standardContextual"/>
-        </w:rPr>
-        <w:t>char</w:t>
-      </w:r>
-      <w:r>
-        <w:rPr>
-          <w:rFonts w:ascii="Cascadia Mono" w:hAnsi="Cascadia Mono" w:cs="Cascadia Mono"/>
-          <w:color w:val="000000"/>
-          <w:sz w:val="14"/>
-          <w:szCs w:val="14"/>
-          <w14:ligatures w14:val="standardContextual"/>
-        </w:rPr>
         <w:t xml:space="preserve">* </w:t>
       </w:r>
-      <w:proofErr w:type="spellStart"/>
       <w:r>
         <w:rPr>
           <w:rFonts w:ascii="Cascadia Mono" w:hAnsi="Cascadia Mono" w:cs="Cascadia Mono"/>
@@ -1655,7 +1234,6 @@
         </w:rPr>
         <w:t>dateTime</w:t>
       </w:r>
-      <w:proofErr w:type="spellEnd"/>
       <w:r>
         <w:rPr>
           <w:rFonts w:ascii="Cascadia Mono" w:hAnsi="Cascadia Mono" w:cs="Cascadia Mono"/>
@@ -1804,44 +1382,8 @@
           <w:szCs w:val="14"/>
           <w14:ligatures w14:val="standardContextual"/>
         </w:rPr>
-        <w:t xml:space="preserve"> * </w:t>
-      </w:r>
-      <w:proofErr w:type="spellStart"/>
-      <w:proofErr w:type="gramStart"/>
-      <w:r>
-        <w:rPr>
-          <w:rFonts w:ascii="Cascadia Mono" w:hAnsi="Cascadia Mono" w:cs="Cascadia Mono"/>
-          <w:color w:val="008000"/>
-          <w:sz w:val="14"/>
-          <w:szCs w:val="14"/>
-          <w14:ligatures w14:val="standardContextual"/>
-        </w:rPr>
-        <w:t>YYYYMMDDThhmm,mZ</w:t>
-      </w:r>
-      <w:proofErr w:type="spellEnd"/>
-      <w:proofErr w:type="gramEnd"/>
-      <w:r>
-        <w:rPr>
-          <w:rFonts w:ascii="Cascadia Mono" w:hAnsi="Cascadia Mono" w:cs="Cascadia Mono"/>
-          <w:color w:val="008000"/>
-          <w:sz w:val="14"/>
-          <w:szCs w:val="14"/>
-          <w14:ligatures w14:val="standardContextual"/>
-        </w:rPr>
-        <w:t xml:space="preserve">      </w:t>
-      </w:r>
-      <w:proofErr w:type="spellStart"/>
-      <w:r>
-        <w:rPr>
-          <w:rFonts w:ascii="Cascadia Mono" w:hAnsi="Cascadia Mono" w:cs="Cascadia Mono"/>
-          <w:color w:val="008000"/>
-          <w:sz w:val="14"/>
-          <w:szCs w:val="14"/>
-          <w14:ligatures w14:val="standardContextual"/>
-        </w:rPr>
-        <w:t>YYYY-MM-DDThh:mm,mZ</w:t>
-      </w:r>
-      <w:proofErr w:type="spellEnd"/>
+        <w:t xml:space="preserve"> * YYYYMMDDThhmm,mZ      YYYY-MM-DDThh:mm,mZ</w:t>
+      </w:r>
     </w:p>
     <w:p>
       <w:pPr>
@@ -1866,22 +1408,8 @@
           <w14:ligatures w14:val="standardContextual"/>
         </w:rPr>
         <w:lastRenderedPageBreak/>
-        <w:t xml:space="preserve"> *                       </w:t>
-      </w:r>
-      <w:proofErr w:type="spellStart"/>
-      <w:proofErr w:type="gramStart"/>
-      <w:r>
-        <w:rPr>
-          <w:rFonts w:ascii="Cascadia Mono" w:hAnsi="Cascadia Mono" w:cs="Cascadia Mono"/>
-          <w:color w:val="008000"/>
-          <w:sz w:val="14"/>
-          <w:szCs w:val="14"/>
-          <w14:ligatures w14:val="standardContextual"/>
-        </w:rPr>
-        <w:t>YYYYMMDDThhmm,m</w:t>
-      </w:r>
-      <w:proofErr w:type="spellEnd"/>
-      <w:proofErr w:type="gramEnd"/>
+        <w:t xml:space="preserve"> *                       YYYYMMDDThhmm,m</w:t>
+      </w:r>
     </w:p>
     <w:p>
       <w:pPr>
@@ -1905,32 +1433,8 @@
           <w:szCs w:val="14"/>
           <w14:ligatures w14:val="standardContextual"/>
         </w:rPr>
-        <w:t xml:space="preserve"> *                       </w:t>
-      </w:r>
-      <w:proofErr w:type="spellStart"/>
-      <w:r>
-        <w:rPr>
-          <w:rFonts w:ascii="Cascadia Mono" w:hAnsi="Cascadia Mono" w:cs="Cascadia Mono"/>
-          <w:color w:val="008000"/>
-          <w:sz w:val="14"/>
-          <w:szCs w:val="14"/>
-          <w14:ligatures w14:val="standardContextual"/>
-        </w:rPr>
-        <w:t>YYYY-MM-DDThh:</w:t>
-      </w:r>
-      <w:proofErr w:type="gramStart"/>
-      <w:r>
-        <w:rPr>
-          <w:rFonts w:ascii="Cascadia Mono" w:hAnsi="Cascadia Mono" w:cs="Cascadia Mono"/>
-          <w:color w:val="008000"/>
-          <w:sz w:val="14"/>
-          <w:szCs w:val="14"/>
-          <w14:ligatures w14:val="standardContextual"/>
-        </w:rPr>
-        <w:t>mm,m</w:t>
-      </w:r>
-      <w:proofErr w:type="spellEnd"/>
-      <w:proofErr w:type="gramEnd"/>
+        <w:t xml:space="preserve"> *                       YYYY-MM-DDThh:mm,m</w:t>
+      </w:r>
     </w:p>
     <w:p>
       <w:pPr>
@@ -2035,20 +1539,8 @@
           <w:szCs w:val="14"/>
           <w14:ligatures w14:val="standardContextual"/>
         </w:rPr>
-        <w:t xml:space="preserve"> * </w:t>
-      </w:r>
-      <w:proofErr w:type="spellStart"/>
-      <w:r>
-        <w:rPr>
-          <w:rFonts w:ascii="Cascadia Mono" w:hAnsi="Cascadia Mono" w:cs="Cascadia Mono"/>
-          <w:color w:val="008000"/>
-          <w:sz w:val="14"/>
-          <w:szCs w:val="14"/>
-          <w14:ligatures w14:val="standardContextual"/>
-        </w:rPr>
-        <w:t>PnnnD</w:t>
-      </w:r>
-      <w:proofErr w:type="spellEnd"/>
+        <w:t xml:space="preserve"> * PnnnD</w:t>
+      </w:r>
       <w:r>
         <w:rPr>
           <w:rFonts w:ascii="Cascadia Mono" w:hAnsi="Cascadia Mono" w:cs="Cascadia Mono"/>
@@ -2194,22 +1686,8 @@
           <w:szCs w:val="14"/>
           <w14:ligatures w14:val="standardContextual"/>
         </w:rPr>
-        <w:t xml:space="preserve"> * </w:t>
-      </w:r>
-      <w:proofErr w:type="spellStart"/>
-      <w:proofErr w:type="gramStart"/>
-      <w:r>
-        <w:rPr>
-          <w:rFonts w:ascii="Cascadia Mono" w:hAnsi="Cascadia Mono" w:cs="Cascadia Mono"/>
-          <w:color w:val="008000"/>
-          <w:sz w:val="14"/>
-          <w:szCs w:val="14"/>
-          <w14:ligatures w14:val="standardContextual"/>
-        </w:rPr>
-        <w:t>PTnn,nnH</w:t>
-      </w:r>
-      <w:proofErr w:type="spellEnd"/>
-      <w:proofErr w:type="gramEnd"/>
+        <w:t xml:space="preserve"> * PTnn,nnH</w:t>
+      </w:r>
       <w:r>
         <w:rPr>
           <w:rFonts w:ascii="Cascadia Mono" w:hAnsi="Cascadia Mono" w:cs="Cascadia Mono"/>
@@ -2345,9 +1823,18 @@
           <w:szCs w:val="14"/>
           <w14:ligatures w14:val="standardContextual"/>
         </w:rPr>
-        <w:t xml:space="preserve"> is_valid_iso8601_datetime_</w:t>
-      </w:r>
-      <w:proofErr w:type="gramStart"/>
+        <w:t xml:space="preserve"> is_valid_iso8601_datetime_interval(</w:t>
+      </w:r>
+      <w:r>
+        <w:rPr>
+          <w:rFonts w:ascii="Cascadia Mono" w:hAnsi="Cascadia Mono" w:cs="Cascadia Mono"/>
+          <w:color w:val="0000FF"/>
+          <w:sz w:val="14"/>
+          <w:szCs w:val="14"/>
+          <w14:ligatures w14:val="standardContextual"/>
+        </w:rPr>
+        <w:t>const</w:t>
+      </w:r>
       <w:r>
         <w:rPr>
           <w:rFonts w:ascii="Cascadia Mono" w:hAnsi="Cascadia Mono" w:cs="Cascadia Mono"/>
@@ -2356,9 +1843,8 @@
           <w:szCs w:val="14"/>
           <w14:ligatures w14:val="standardContextual"/>
         </w:rPr>
-        <w:t>interval(</w:t>
-      </w:r>
-      <w:proofErr w:type="gramEnd"/>
+        <w:t xml:space="preserve"> </w:t>
+      </w:r>
       <w:r>
         <w:rPr>
           <w:rFonts w:ascii="Cascadia Mono" w:hAnsi="Cascadia Mono" w:cs="Cascadia Mono"/>
@@ -2367,7 +1853,7 @@
           <w:szCs w:val="14"/>
           <w14:ligatures w14:val="standardContextual"/>
         </w:rPr>
-        <w:t>const</w:t>
+        <w:t>char</w:t>
       </w:r>
       <w:r>
         <w:rPr>
@@ -2377,29 +1863,8 @@
           <w:szCs w:val="14"/>
           <w14:ligatures w14:val="standardContextual"/>
         </w:rPr>
-        <w:t xml:space="preserve"> </w:t>
-      </w:r>
-      <w:r>
-        <w:rPr>
-          <w:rFonts w:ascii="Cascadia Mono" w:hAnsi="Cascadia Mono" w:cs="Cascadia Mono"/>
-          <w:color w:val="0000FF"/>
-          <w:sz w:val="14"/>
-          <w:szCs w:val="14"/>
-          <w14:ligatures w14:val="standardContextual"/>
-        </w:rPr>
-        <w:t>char</w:t>
-      </w:r>
-      <w:r>
-        <w:rPr>
-          <w:rFonts w:ascii="Cascadia Mono" w:hAnsi="Cascadia Mono" w:cs="Cascadia Mono"/>
-          <w:color w:val="000000"/>
-          <w:sz w:val="14"/>
-          <w:szCs w:val="14"/>
-          <w14:ligatures w14:val="standardContextual"/>
-        </w:rPr>
         <w:t xml:space="preserve">* </w:t>
       </w:r>
-      <w:proofErr w:type="spellStart"/>
       <w:r>
         <w:rPr>
           <w:rFonts w:ascii="Cascadia Mono" w:hAnsi="Cascadia Mono" w:cs="Cascadia Mono"/>
@@ -2410,7 +1875,6 @@
         </w:rPr>
         <w:t>dateTime</w:t>
       </w:r>
-      <w:proofErr w:type="spellEnd"/>
       <w:r>
         <w:rPr>
           <w:rFonts w:ascii="Cascadia Mono" w:hAnsi="Cascadia Mono" w:cs="Cascadia Mono"/>
@@ -2610,42 +2074,8 @@
           <w:szCs w:val="14"/>
           <w14:ligatures w14:val="standardContextual"/>
         </w:rPr>
-        <w:t xml:space="preserve"> * Rn/</w:t>
-      </w:r>
-      <w:proofErr w:type="spellStart"/>
-      <w:r>
-        <w:rPr>
-          <w:rFonts w:ascii="Cascadia Mono" w:hAnsi="Cascadia Mono" w:cs="Cascadia Mono"/>
-          <w:color w:val="008000"/>
-          <w:sz w:val="14"/>
-          <w:szCs w:val="14"/>
-          <w14:ligatures w14:val="standardContextual"/>
-        </w:rPr>
-        <w:t>YYYYWww</w:t>
-      </w:r>
-      <w:proofErr w:type="spellEnd"/>
-      <w:r>
-        <w:rPr>
-          <w:rFonts w:ascii="Cascadia Mono" w:hAnsi="Cascadia Mono" w:cs="Cascadia Mono"/>
-          <w:color w:val="008000"/>
-          <w:sz w:val="14"/>
-          <w:szCs w:val="14"/>
-          <w14:ligatures w14:val="standardContextual"/>
-        </w:rPr>
-        <w:t>/</w:t>
-      </w:r>
-      <w:proofErr w:type="spellStart"/>
-      <w:r>
-        <w:rPr>
-          <w:rFonts w:ascii="Cascadia Mono" w:hAnsi="Cascadia Mono" w:cs="Cascadia Mono"/>
-          <w:color w:val="008000"/>
-          <w:sz w:val="14"/>
-          <w:szCs w:val="14"/>
-          <w14:ligatures w14:val="standardContextual"/>
-        </w:rPr>
-        <w:t>YYYYWww</w:t>
-      </w:r>
-      <w:proofErr w:type="spellEnd"/>
+        <w:t xml:space="preserve"> * Rn/YYYYWww/YYYYWww</w:t>
+      </w:r>
       <w:r>
         <w:rPr>
           <w:rFonts w:ascii="Cascadia Mono" w:hAnsi="Cascadia Mono" w:cs="Cascadia Mono"/>
@@ -2821,42 +2251,8 @@
           <w:szCs w:val="14"/>
           <w14:ligatures w14:val="standardContextual"/>
         </w:rPr>
-        <w:t xml:space="preserve"> * Rn/YYYYDDD/</w:t>
-      </w:r>
-      <w:proofErr w:type="spellStart"/>
-      <w:r>
-        <w:rPr>
-          <w:rFonts w:ascii="Cascadia Mono" w:hAnsi="Cascadia Mono" w:cs="Cascadia Mono"/>
-          <w:color w:val="008000"/>
-          <w:sz w:val="14"/>
-          <w:szCs w:val="14"/>
-          <w14:ligatures w14:val="standardContextual"/>
-        </w:rPr>
-        <w:t>PnnDRn</w:t>
-      </w:r>
-      <w:proofErr w:type="spellEnd"/>
-      <w:r>
-        <w:rPr>
-          <w:rFonts w:ascii="Cascadia Mono" w:hAnsi="Cascadia Mono" w:cs="Cascadia Mono"/>
-          <w:color w:val="008000"/>
-          <w:sz w:val="14"/>
-          <w:szCs w:val="14"/>
-          <w14:ligatures w14:val="standardContextual"/>
-        </w:rPr>
-        <w:t>/YYYY-DDD/</w:t>
-      </w:r>
-      <w:proofErr w:type="spellStart"/>
-      <w:r>
-        <w:rPr>
-          <w:rFonts w:ascii="Cascadia Mono" w:hAnsi="Cascadia Mono" w:cs="Cascadia Mono"/>
-          <w:color w:val="008000"/>
-          <w:sz w:val="14"/>
-          <w:szCs w:val="14"/>
-          <w14:ligatures w14:val="standardContextual"/>
-        </w:rPr>
-        <w:t>PnnD</w:t>
-      </w:r>
-      <w:proofErr w:type="spellEnd"/>
+        <w:t xml:space="preserve"> * Rn/YYYYDDD/PnnDRn/YYYY-DDD/PnnD</w:t>
+      </w:r>
       <w:r>
         <w:rPr>
           <w:rFonts w:ascii="Cascadia Mono" w:hAnsi="Cascadia Mono" w:cs="Cascadia Mono"/>
@@ -2876,20 +2272,8 @@
           <w14:ligatures w14:val="standardContextual"/>
         </w:rPr>
         <w:tab/>
-        <w:t>Rn/YYYY-DDD/</w:t>
-      </w:r>
-      <w:proofErr w:type="spellStart"/>
-      <w:r>
-        <w:rPr>
-          <w:rFonts w:ascii="Cascadia Mono" w:hAnsi="Cascadia Mono" w:cs="Cascadia Mono"/>
-          <w:color w:val="008000"/>
-          <w:sz w:val="14"/>
-          <w:szCs w:val="14"/>
-          <w14:ligatures w14:val="standardContextual"/>
-        </w:rPr>
-        <w:t>PnnD</w:t>
-      </w:r>
-      <w:proofErr w:type="spellEnd"/>
+        <w:t>Rn/YYYY-DDD/PnnD</w:t>
+      </w:r>
     </w:p>
     <w:p>
       <w:pPr>
@@ -2971,9 +2355,18 @@
           <w:szCs w:val="14"/>
           <w14:ligatures w14:val="standardContextual"/>
         </w:rPr>
-        <w:t xml:space="preserve"> is_valid_iso8601_recurring_time_</w:t>
-      </w:r>
-      <w:proofErr w:type="gramStart"/>
+        <w:t xml:space="preserve"> is_valid_iso8601_recurring_time_interval(</w:t>
+      </w:r>
+      <w:r>
+        <w:rPr>
+          <w:rFonts w:ascii="Cascadia Mono" w:hAnsi="Cascadia Mono" w:cs="Cascadia Mono"/>
+          <w:color w:val="0000FF"/>
+          <w:sz w:val="14"/>
+          <w:szCs w:val="14"/>
+          <w14:ligatures w14:val="standardContextual"/>
+        </w:rPr>
+        <w:t>const</w:t>
+      </w:r>
       <w:r>
         <w:rPr>
           <w:rFonts w:ascii="Cascadia Mono" w:hAnsi="Cascadia Mono" w:cs="Cascadia Mono"/>
@@ -2982,9 +2375,8 @@
           <w:szCs w:val="14"/>
           <w14:ligatures w14:val="standardContextual"/>
         </w:rPr>
-        <w:t>interval(</w:t>
-      </w:r>
-      <w:proofErr w:type="gramEnd"/>
+        <w:t xml:space="preserve"> </w:t>
+      </w:r>
       <w:r>
         <w:rPr>
           <w:rFonts w:ascii="Cascadia Mono" w:hAnsi="Cascadia Mono" w:cs="Cascadia Mono"/>
@@ -2993,7 +2385,7 @@
           <w:szCs w:val="14"/>
           <w14:ligatures w14:val="standardContextual"/>
         </w:rPr>
-        <w:t>const</w:t>
+        <w:t>char</w:t>
       </w:r>
       <w:r>
         <w:rPr>
@@ -3003,29 +2395,8 @@
           <w:szCs w:val="14"/>
           <w14:ligatures w14:val="standardContextual"/>
         </w:rPr>
-        <w:t xml:space="preserve"> </w:t>
-      </w:r>
-      <w:r>
-        <w:rPr>
-          <w:rFonts w:ascii="Cascadia Mono" w:hAnsi="Cascadia Mono" w:cs="Cascadia Mono"/>
-          <w:color w:val="0000FF"/>
-          <w:sz w:val="14"/>
-          <w:szCs w:val="14"/>
-          <w14:ligatures w14:val="standardContextual"/>
-        </w:rPr>
-        <w:t>char</w:t>
-      </w:r>
-      <w:r>
-        <w:rPr>
-          <w:rFonts w:ascii="Cascadia Mono" w:hAnsi="Cascadia Mono" w:cs="Cascadia Mono"/>
-          <w:color w:val="000000"/>
-          <w:sz w:val="14"/>
-          <w:szCs w:val="14"/>
-          <w14:ligatures w14:val="standardContextual"/>
-        </w:rPr>
         <w:t xml:space="preserve">* </w:t>
       </w:r>
-      <w:proofErr w:type="spellStart"/>
       <w:r>
         <w:rPr>
           <w:rFonts w:ascii="Cascadia Mono" w:hAnsi="Cascadia Mono" w:cs="Cascadia Mono"/>
@@ -3036,7 +2407,6 @@
         </w:rPr>
         <w:t>dateTime</w:t>
       </w:r>
-      <w:proofErr w:type="spellEnd"/>
       <w:r>
         <w:rPr>
           <w:rFonts w:ascii="Cascadia Mono" w:hAnsi="Cascadia Mono" w:cs="Cascadia Mono"/>
@@ -3086,6 +2456,69 @@
       </w:pPr>
       <w:r>
         <w:t>If time permit can enhance to implement better logging system.</w:t>
+      </w:r>
+    </w:p>
+    <w:p>
+      <w:pPr>
+        <w:pStyle w:val="ListParagraph"/>
+        <w:numPr>
+          <w:ilvl w:val="0"/>
+          <w:numId w:val="41"/>
+        </w:numPr>
+      </w:pPr>
+      <w:r>
+        <w:t>C library update to support chunk of records read from file, as of now the datetime format validation reads one.</w:t>
+      </w:r>
+    </w:p>
+    <w:p>
+      <w:pPr>
+        <w:pStyle w:val="ListParagraph"/>
+        <w:numPr>
+          <w:ilvl w:val="0"/>
+          <w:numId w:val="41"/>
+        </w:numPr>
+      </w:pPr>
+      <w:r>
+        <w:t>Concurrency may not be required.</w:t>
+      </w:r>
+    </w:p>
+    <w:p>
+      <w:pPr>
+        <w:pStyle w:val="ListParagraph"/>
+        <w:numPr>
+          <w:ilvl w:val="0"/>
+          <w:numId w:val="41"/>
+        </w:numPr>
+      </w:pPr>
+      <w:r>
+        <w:t>Batch processing, buffer size - 1024 can be considered</w:t>
+      </w:r>
+      <w:r>
+        <w:t>.</w:t>
+      </w:r>
+    </w:p>
+    <w:p>
+      <w:pPr>
+        <w:pStyle w:val="ListParagraph"/>
+        <w:numPr>
+          <w:ilvl w:val="0"/>
+          <w:numId w:val="41"/>
+        </w:numPr>
+      </w:pPr>
+      <w:r>
+        <w:t>Make it licensable.</w:t>
+      </w:r>
+    </w:p>
+    <w:p>
+      <w:pPr>
+        <w:pStyle w:val="ListParagraph"/>
+        <w:numPr>
+          <w:ilvl w:val="0"/>
+          <w:numId w:val="41"/>
+        </w:numPr>
+      </w:pPr>
+      <w:r>
+        <w:t>Language support.</w:t>
       </w:r>
     </w:p>
     <w:p>
@@ -3447,23 +2880,20 @@
               <w:autoSpaceDE w:val="0"/>
               <w:autoSpaceDN w:val="0"/>
               <w:adjustRightInd w:val="0"/>
-              <w:spacing w:after="0"/>
               <w:rPr>
-                <w:rFonts w:ascii="Cascadia Mono" w:eastAsiaTheme="minorEastAsia" w:hAnsi="Cascadia Mono" w:cs="Cascadia Mono"/>
+                <w:rFonts w:ascii="Cascadia Mono" w:hAnsi="Cascadia Mono" w:cs="Cascadia Mono"/>
                 <w:color w:val="A31515"/>
                 <w:sz w:val="19"/>
                 <w:szCs w:val="19"/>
-                <w:lang w:eastAsia="ja-JP"/>
                 <w14:ligatures w14:val="standardContextual"/>
               </w:rPr>
             </w:pPr>
             <w:r>
               <w:rPr>
-                <w:rFonts w:ascii="Cascadia Mono" w:eastAsiaTheme="minorEastAsia" w:hAnsi="Cascadia Mono" w:cs="Cascadia Mono"/>
+                <w:rFonts w:ascii="Cascadia Mono" w:hAnsi="Cascadia Mono" w:cs="Cascadia Mono"/>
                 <w:color w:val="A31515"/>
                 <w:sz w:val="19"/>
                 <w:szCs w:val="19"/>
-                <w:lang w:eastAsia="ja-JP"/>
                 <w14:ligatures w14:val="standardContextual"/>
               </w:rPr>
               <w:t>2024-04-21T12:34:56Z000</w:t>
@@ -3474,63 +2904,44 @@
               <w:autoSpaceDE w:val="0"/>
               <w:autoSpaceDN w:val="0"/>
               <w:adjustRightInd w:val="0"/>
-              <w:spacing w:after="0"/>
               <w:rPr>
-                <w:rFonts w:ascii="Cascadia Mono" w:eastAsiaTheme="minorEastAsia" w:hAnsi="Cascadia Mono" w:cs="Cascadia Mono"/>
+                <w:rFonts w:ascii="Cascadia Mono" w:hAnsi="Cascadia Mono" w:cs="Cascadia Mono"/>
                 <w:color w:val="A31515"/>
                 <w:sz w:val="19"/>
                 <w:szCs w:val="19"/>
-                <w:lang w:eastAsia="ja-JP"/>
                 <w14:ligatures w14:val="standardContextual"/>
               </w:rPr>
             </w:pPr>
             <w:r>
               <w:rPr>
-                <w:rFonts w:ascii="Cascadia Mono" w:eastAsiaTheme="minorEastAsia" w:hAnsi="Cascadia Mono" w:cs="Cascadia Mono"/>
+                <w:rFonts w:ascii="Cascadia Mono" w:hAnsi="Cascadia Mono" w:cs="Cascadia Mono"/>
                 <w:color w:val="A31515"/>
                 <w:sz w:val="19"/>
                 <w:szCs w:val="19"/>
-                <w:lang w:eastAsia="ja-JP"/>
                 <w14:ligatures w14:val="standardContextual"/>
               </w:rPr>
-              <w:t>2024-04-21T</w:t>
+              <w:t>2024-04-21T12:34:Z</w:t>
             </w:r>
-            <w:proofErr w:type="gramStart"/>
-            <w:r>
-              <w:rPr>
-                <w:rFonts w:ascii="Cascadia Mono" w:eastAsiaTheme="minorEastAsia" w:hAnsi="Cascadia Mono" w:cs="Cascadia Mono"/>
-                <w:color w:val="A31515"/>
-                <w:sz w:val="19"/>
-                <w:szCs w:val="19"/>
-                <w:lang w:eastAsia="ja-JP"/>
-                <w14:ligatures w14:val="standardContextual"/>
-              </w:rPr>
-              <w:t>12:34:Z</w:t>
-            </w:r>
-            <w:proofErr w:type="gramEnd"/>
           </w:p>
           <w:p>
             <w:pPr>
               <w:autoSpaceDE w:val="0"/>
               <w:autoSpaceDN w:val="0"/>
               <w:adjustRightInd w:val="0"/>
-              <w:spacing w:after="0"/>
               <w:rPr>
-                <w:rFonts w:ascii="Cascadia Mono" w:eastAsiaTheme="minorEastAsia" w:hAnsi="Cascadia Mono" w:cs="Cascadia Mono"/>
+                <w:rFonts w:ascii="Cascadia Mono" w:hAnsi="Cascadia Mono" w:cs="Cascadia Mono"/>
                 <w:color w:val="A31515"/>
                 <w:sz w:val="19"/>
                 <w:szCs w:val="19"/>
-                <w:lang w:eastAsia="ja-JP"/>
                 <w14:ligatures w14:val="standardContextual"/>
               </w:rPr>
             </w:pPr>
             <w:r>
               <w:rPr>
-                <w:rFonts w:ascii="Cascadia Mono" w:eastAsiaTheme="minorEastAsia" w:hAnsi="Cascadia Mono" w:cs="Cascadia Mono"/>
+                <w:rFonts w:ascii="Cascadia Mono" w:hAnsi="Cascadia Mono" w:cs="Cascadia Mono"/>
                 <w:color w:val="A31515"/>
                 <w:sz w:val="19"/>
                 <w:szCs w:val="19"/>
-                <w:lang w:eastAsia="ja-JP"/>
                 <w14:ligatures w14:val="standardContextual"/>
               </w:rPr>
               <w:t xml:space="preserve">2024-04-21T    </w:t>
@@ -3541,23 +2952,20 @@
               <w:autoSpaceDE w:val="0"/>
               <w:autoSpaceDN w:val="0"/>
               <w:adjustRightInd w:val="0"/>
-              <w:spacing w:after="0"/>
               <w:rPr>
-                <w:rFonts w:ascii="Cascadia Mono" w:eastAsiaTheme="minorEastAsia" w:hAnsi="Cascadia Mono" w:cs="Cascadia Mono"/>
+                <w:rFonts w:ascii="Cascadia Mono" w:hAnsi="Cascadia Mono" w:cs="Cascadia Mono"/>
                 <w:color w:val="A31515"/>
                 <w:sz w:val="19"/>
                 <w:szCs w:val="19"/>
-                <w:lang w:eastAsia="ja-JP"/>
                 <w14:ligatures w14:val="standardContextual"/>
               </w:rPr>
             </w:pPr>
             <w:r>
               <w:rPr>
-                <w:rFonts w:ascii="Cascadia Mono" w:eastAsiaTheme="minorEastAsia" w:hAnsi="Cascadia Mono" w:cs="Cascadia Mono"/>
+                <w:rFonts w:ascii="Cascadia Mono" w:hAnsi="Cascadia Mono" w:cs="Cascadia Mono"/>
                 <w:color w:val="A31515"/>
                 <w:sz w:val="19"/>
                 <w:szCs w:val="19"/>
-                <w:lang w:eastAsia="ja-JP"/>
                 <w14:ligatures w14:val="standardContextual"/>
               </w:rPr>
               <w:t xml:space="preserve">2024-04    </w:t>
@@ -3568,23 +2976,20 @@
               <w:autoSpaceDE w:val="0"/>
               <w:autoSpaceDN w:val="0"/>
               <w:adjustRightInd w:val="0"/>
-              <w:spacing w:after="0"/>
               <w:rPr>
-                <w:rFonts w:ascii="Cascadia Mono" w:eastAsiaTheme="minorEastAsia" w:hAnsi="Cascadia Mono" w:cs="Cascadia Mono"/>
+                <w:rFonts w:ascii="Cascadia Mono" w:hAnsi="Cascadia Mono" w:cs="Cascadia Mono"/>
                 <w:color w:val="A31515"/>
                 <w:sz w:val="19"/>
                 <w:szCs w:val="19"/>
-                <w:lang w:eastAsia="ja-JP"/>
                 <w14:ligatures w14:val="standardContextual"/>
               </w:rPr>
             </w:pPr>
             <w:r>
               <w:rPr>
-                <w:rFonts w:ascii="Cascadia Mono" w:eastAsiaTheme="minorEastAsia" w:hAnsi="Cascadia Mono" w:cs="Cascadia Mono"/>
+                <w:rFonts w:ascii="Cascadia Mono" w:hAnsi="Cascadia Mono" w:cs="Cascadia Mono"/>
                 <w:color w:val="A31515"/>
                 <w:sz w:val="19"/>
                 <w:szCs w:val="19"/>
-                <w:lang w:eastAsia="ja-JP"/>
                 <w14:ligatures w14:val="standardContextual"/>
               </w:rPr>
               <w:t xml:space="preserve">2024-04-21Z    </w:t>
@@ -3630,44 +3035,38 @@
           </w:p>
           <w:p>
             <w:pPr>
-              <w:spacing w:after="0"/>
               <w:rPr>
-                <w:rFonts w:ascii="Cascadia Code" w:eastAsiaTheme="minorEastAsia" w:hAnsi="Cascadia Code"/>
+                <w:rFonts w:ascii="Cascadia Code" w:hAnsi="Cascadia Code"/>
                 <w:color w:val="C00000"/>
                 <w:sz w:val="20"/>
                 <w:szCs w:val="20"/>
-                <w:lang w:eastAsia="ja-JP"/>
               </w:rPr>
             </w:pPr>
             <w:r>
               <w:rPr>
-                <w:rFonts w:ascii="Cascadia Code" w:eastAsiaTheme="minorEastAsia" w:hAnsi="Cascadia Code"/>
+                <w:rFonts w:ascii="Cascadia Code" w:hAnsi="Cascadia Code"/>
                 <w:color w:val="C00000"/>
                 <w:sz w:val="20"/>
                 <w:szCs w:val="20"/>
-                <w:lang w:eastAsia="ja-JP"/>
               </w:rPr>
               <w:t xml:space="preserve">2024-04-21T12:34:56±0500 </w:t>
             </w:r>
           </w:p>
           <w:p>
             <w:pPr>
-              <w:spacing w:after="0"/>
               <w:rPr>
-                <w:rFonts w:ascii="Cascadia Code" w:eastAsiaTheme="minorEastAsia" w:hAnsi="Cascadia Code"/>
+                <w:rFonts w:ascii="Cascadia Code" w:hAnsi="Cascadia Code"/>
                 <w:color w:val="C00000"/>
                 <w:sz w:val="20"/>
                 <w:szCs w:val="20"/>
-                <w:lang w:eastAsia="ja-JP"/>
               </w:rPr>
             </w:pPr>
             <w:r>
               <w:rPr>
-                <w:rFonts w:ascii="Cascadia Code" w:eastAsiaTheme="minorEastAsia" w:hAnsi="Cascadia Code"/>
+                <w:rFonts w:ascii="Cascadia Code" w:hAnsi="Cascadia Code"/>
                 <w:color w:val="C00000"/>
                 <w:sz w:val="20"/>
                 <w:szCs w:val="20"/>
-                <w:lang w:eastAsia="ja-JP"/>
               </w:rPr>
               <w:t xml:space="preserve">2024-04-21T12:34:56+05:00Z </w:t>
             </w:r>
@@ -3712,7 +3111,6 @@
                 <w14:ligatures w14:val="standardContextual"/>
               </w:rPr>
             </w:pPr>
-            <w:proofErr w:type="spellStart"/>
             <w:r>
               <w:rPr>
                 <w:rFonts w:ascii="Cascadia Mono" w:hAnsi="Cascadia Mono" w:cs="Cascadia Mono"/>
@@ -3723,7 +3121,6 @@
               </w:rPr>
               <w:t>InvalidSeparator</w:t>
             </w:r>
-            <w:proofErr w:type="spellEnd"/>
           </w:p>
           <w:p>
             <w:pPr>
@@ -3800,7 +3197,6 @@
                 <w14:ligatures w14:val="standardContextual"/>
               </w:rPr>
             </w:pPr>
-            <w:proofErr w:type="spellStart"/>
             <w:r>
               <w:rPr>
                 <w:rFonts w:ascii="Cascadia Mono" w:hAnsi="Cascadia Mono" w:cs="Cascadia Mono"/>
@@ -3811,7 +3207,6 @@
               </w:rPr>
               <w:t>InvalidYearFormat</w:t>
             </w:r>
-            <w:proofErr w:type="spellEnd"/>
           </w:p>
           <w:p>
             <w:pPr>
@@ -3882,6 +3277,7 @@
                 <w:szCs w:val="19"/>
                 <w14:ligatures w14:val="standardContextual"/>
               </w:rPr>
+              <w:lastRenderedPageBreak/>
               <w:t>20244-04-21T12:34:56Z</w:t>
             </w:r>
           </w:p>
@@ -3912,7 +3308,6 @@
                 <w14:ligatures w14:val="standardContextual"/>
               </w:rPr>
             </w:pPr>
-            <w:proofErr w:type="spellStart"/>
             <w:r>
               <w:rPr>
                 <w:rFonts w:ascii="Cascadia Mono" w:hAnsi="Cascadia Mono" w:cs="Cascadia Mono"/>
@@ -3923,7 +3318,6 @@
               </w:rPr>
               <w:t>InvalidMonth</w:t>
             </w:r>
-            <w:proofErr w:type="spellEnd"/>
           </w:p>
           <w:p>
             <w:pPr>
@@ -4000,7 +3394,6 @@
                 <w14:ligatures w14:val="standardContextual"/>
               </w:rPr>
             </w:pPr>
-            <w:proofErr w:type="spellStart"/>
             <w:r>
               <w:rPr>
                 <w:rFonts w:ascii="Cascadia Mono" w:hAnsi="Cascadia Mono" w:cs="Cascadia Mono"/>
@@ -4011,7 +3404,6 @@
               </w:rPr>
               <w:t>InvalidDay</w:t>
             </w:r>
-            <w:proofErr w:type="spellEnd"/>
           </w:p>
           <w:p>
             <w:pPr>
@@ -4058,7 +3450,6 @@
                 <w:szCs w:val="19"/>
                 <w14:ligatures w14:val="standardContextual"/>
               </w:rPr>
-              <w:lastRenderedPageBreak/>
               <w:t>2024-02-30T12:34:56Z</w:t>
             </w:r>
           </w:p>
@@ -4089,7 +3480,6 @@
                 <w14:ligatures w14:val="standardContextual"/>
               </w:rPr>
             </w:pPr>
-            <w:proofErr w:type="spellStart"/>
             <w:r>
               <w:rPr>
                 <w:rFonts w:ascii="Cascadia Mono" w:hAnsi="Cascadia Mono" w:cs="Cascadia Mono"/>
@@ -4100,7 +3490,6 @@
               </w:rPr>
               <w:t>InvalidHour</w:t>
             </w:r>
-            <w:proofErr w:type="spellEnd"/>
           </w:p>
           <w:p>
             <w:pPr>
@@ -4201,7 +3590,6 @@
                 <w14:ligatures w14:val="standardContextual"/>
               </w:rPr>
             </w:pPr>
-            <w:proofErr w:type="spellStart"/>
             <w:r>
               <w:rPr>
                 <w:rFonts w:ascii="Cascadia Mono" w:hAnsi="Cascadia Mono" w:cs="Cascadia Mono"/>
@@ -4212,7 +3600,6 @@
               </w:rPr>
               <w:t>InvalidMinute</w:t>
             </w:r>
-            <w:proofErr w:type="spellEnd"/>
           </w:p>
           <w:p>
             <w:pPr>
@@ -4259,20 +3646,8 @@
                 <w:szCs w:val="19"/>
                 <w14:ligatures w14:val="standardContextual"/>
               </w:rPr>
-              <w:t>2024-04-21T</w:t>
+              <w:t>2024-04-21T12:34:Z</w:t>
             </w:r>
-            <w:proofErr w:type="gramStart"/>
-            <w:r>
-              <w:rPr>
-                <w:rFonts w:ascii="Cascadia Mono" w:hAnsi="Cascadia Mono" w:cs="Cascadia Mono"/>
-                <w:color w:val="A31515"/>
-                <w:sz w:val="19"/>
-                <w:szCs w:val="19"/>
-                <w14:ligatures w14:val="standardContextual"/>
-              </w:rPr>
-              <w:t>12:34:Z</w:t>
-            </w:r>
-            <w:proofErr w:type="gramEnd"/>
           </w:p>
           <w:p>
             <w:pPr>
@@ -4325,7 +3700,6 @@
                 <w14:ligatures w14:val="standardContextual"/>
               </w:rPr>
             </w:pPr>
-            <w:proofErr w:type="spellStart"/>
             <w:r>
               <w:rPr>
                 <w:rFonts w:ascii="Cascadia Mono" w:hAnsi="Cascadia Mono" w:cs="Cascadia Mono"/>
@@ -4336,7 +3710,6 @@
               </w:rPr>
               <w:t>InvalidSecond</w:t>
             </w:r>
-            <w:proofErr w:type="spellEnd"/>
           </w:p>
           <w:p>
             <w:pPr>
@@ -4383,20 +3756,8 @@
                 <w:szCs w:val="19"/>
                 <w14:ligatures w14:val="standardContextual"/>
               </w:rPr>
-              <w:t>2024-04-21T</w:t>
+              <w:t>2024-04-21T12:34:56:Z</w:t>
             </w:r>
-            <w:proofErr w:type="gramStart"/>
-            <w:r>
-              <w:rPr>
-                <w:rFonts w:ascii="Cascadia Mono" w:hAnsi="Cascadia Mono" w:cs="Cascadia Mono"/>
-                <w:color w:val="A31515"/>
-                <w:sz w:val="19"/>
-                <w:szCs w:val="19"/>
-                <w14:ligatures w14:val="standardContextual"/>
-              </w:rPr>
-              <w:t>12:34:56:Z</w:t>
-            </w:r>
-            <w:proofErr w:type="gramEnd"/>
           </w:p>
           <w:p>
             <w:pPr>
@@ -4449,7 +3810,6 @@
                 <w14:ligatures w14:val="standardContextual"/>
               </w:rPr>
             </w:pPr>
-            <w:proofErr w:type="spellStart"/>
             <w:r>
               <w:rPr>
                 <w:rFonts w:ascii="Cascadia Mono" w:hAnsi="Cascadia Mono" w:cs="Cascadia Mono"/>
@@ -4460,7 +3820,6 @@
               </w:rPr>
               <w:t>InvalidHourOffset</w:t>
             </w:r>
-            <w:proofErr w:type="spellEnd"/>
           </w:p>
           <w:p>
             <w:pPr>
@@ -4561,7 +3920,6 @@
                 <w14:ligatures w14:val="standardContextual"/>
               </w:rPr>
             </w:pPr>
-            <w:proofErr w:type="spellStart"/>
             <w:r>
               <w:rPr>
                 <w:rFonts w:ascii="Cascadia Mono" w:hAnsi="Cascadia Mono" w:cs="Cascadia Mono"/>
@@ -4572,7 +3930,6 @@
               </w:rPr>
               <w:t>InvalidMinuteOffset</w:t>
             </w:r>
-            <w:proofErr w:type="spellEnd"/>
           </w:p>
           <w:p>
             <w:pPr>
@@ -4732,6 +4089,10 @@
         <w:ind w:left="360"/>
       </w:pPr>
       <w:r>
+        <w:rPr>
+          <w:noProof/>
+        </w:rPr>
+        <w:lastRenderedPageBreak/>
         <w:drawing>
           <wp:inline distT="0" distB="0" distL="0" distR="0" wp14:anchorId="1AE034C7" wp14:editId="23633AF0">
             <wp:extent cx="6309360" cy="3616960"/>
@@ -4806,7 +4167,6 @@
           <w:bCs/>
           <w:color w:val="0070C0"/>
         </w:rPr>
-        <w:lastRenderedPageBreak/>
         <w:t>Test plan</w:t>
       </w:r>
     </w:p>
@@ -4922,14 +4282,12 @@
           <w:rFonts w:cstheme="minorHAnsi"/>
         </w:rPr>
       </w:pPr>
-      <w:proofErr w:type="spellStart"/>
       <w:r>
         <w:rPr>
           <w:rFonts w:cstheme="minorHAnsi"/>
         </w:rPr>
         <w:t>InvalidSeparator</w:t>
       </w:r>
-      <w:proofErr w:type="spellEnd"/>
     </w:p>
     <w:p>
       <w:pPr>
@@ -4942,14 +4300,12 @@
           <w:rFonts w:cstheme="minorHAnsi"/>
         </w:rPr>
       </w:pPr>
-      <w:proofErr w:type="spellStart"/>
       <w:r>
         <w:rPr>
           <w:rFonts w:cstheme="minorHAnsi"/>
         </w:rPr>
         <w:t>InvalidYearFormat</w:t>
       </w:r>
-      <w:proofErr w:type="spellEnd"/>
     </w:p>
     <w:p>
       <w:pPr>
@@ -4962,14 +4318,12 @@
           <w:rFonts w:cstheme="minorHAnsi"/>
         </w:rPr>
       </w:pPr>
-      <w:proofErr w:type="spellStart"/>
       <w:r>
         <w:rPr>
           <w:rFonts w:cstheme="minorHAnsi"/>
         </w:rPr>
         <w:t>InvalidMonth</w:t>
       </w:r>
-      <w:proofErr w:type="spellEnd"/>
     </w:p>
     <w:p>
       <w:pPr>
@@ -4982,14 +4336,12 @@
           <w:rFonts w:cstheme="minorHAnsi"/>
         </w:rPr>
       </w:pPr>
-      <w:proofErr w:type="spellStart"/>
       <w:r>
         <w:rPr>
           <w:rFonts w:cstheme="minorHAnsi"/>
         </w:rPr>
         <w:t>InvalidDay</w:t>
       </w:r>
-      <w:proofErr w:type="spellEnd"/>
     </w:p>
     <w:p>
       <w:pPr>
@@ -5002,14 +4354,12 @@
           <w:rFonts w:cstheme="minorHAnsi"/>
         </w:rPr>
       </w:pPr>
-      <w:proofErr w:type="spellStart"/>
       <w:r>
         <w:rPr>
           <w:rFonts w:cstheme="minorHAnsi"/>
         </w:rPr>
         <w:t>InvalidHour</w:t>
       </w:r>
-      <w:proofErr w:type="spellEnd"/>
     </w:p>
     <w:p>
       <w:pPr>
@@ -5022,14 +4372,12 @@
           <w:rFonts w:cstheme="minorHAnsi"/>
         </w:rPr>
       </w:pPr>
-      <w:proofErr w:type="spellStart"/>
       <w:r>
         <w:rPr>
           <w:rFonts w:cstheme="minorHAnsi"/>
         </w:rPr>
         <w:t>InvalidMinute</w:t>
       </w:r>
-      <w:proofErr w:type="spellEnd"/>
     </w:p>
     <w:p>
       <w:pPr>
@@ -5042,14 +4390,12 @@
           <w:rFonts w:cstheme="minorHAnsi"/>
         </w:rPr>
       </w:pPr>
-      <w:proofErr w:type="spellStart"/>
       <w:r>
         <w:rPr>
           <w:rFonts w:cstheme="minorHAnsi"/>
         </w:rPr>
         <w:t>InvalidSecond</w:t>
       </w:r>
-      <w:proofErr w:type="spellEnd"/>
     </w:p>
     <w:p>
       <w:pPr>
@@ -5062,14 +4408,12 @@
           <w:rFonts w:cstheme="minorHAnsi"/>
         </w:rPr>
       </w:pPr>
-      <w:proofErr w:type="spellStart"/>
       <w:r>
         <w:rPr>
           <w:rFonts w:cstheme="minorHAnsi"/>
         </w:rPr>
         <w:t>InvalidHourOffset</w:t>
       </w:r>
-      <w:proofErr w:type="spellEnd"/>
     </w:p>
     <w:p>
       <w:pPr>
@@ -5082,14 +4426,12 @@
           <w:rFonts w:cstheme="minorHAnsi"/>
         </w:rPr>
       </w:pPr>
-      <w:proofErr w:type="spellStart"/>
       <w:r>
         <w:rPr>
           <w:rFonts w:cstheme="minorHAnsi"/>
         </w:rPr>
         <w:t>InvalidMinuteOffset</w:t>
       </w:r>
-      <w:proofErr w:type="spellEnd"/>
     </w:p>
     <w:p>
       <w:pPr>
@@ -5102,14 +4444,12 @@
           <w:rFonts w:cstheme="minorHAnsi"/>
         </w:rPr>
       </w:pPr>
-      <w:proofErr w:type="spellStart"/>
       <w:r>
         <w:rPr>
           <w:rFonts w:cstheme="minorHAnsi"/>
         </w:rPr>
         <w:t>InvalidTimezoneDesignator</w:t>
       </w:r>
-      <w:proofErr w:type="spellEnd"/>
     </w:p>
     <w:p>
       <w:pPr>
@@ -5122,14 +4462,12 @@
           <w:rFonts w:cstheme="minorHAnsi"/>
         </w:rPr>
       </w:pPr>
-      <w:proofErr w:type="spellStart"/>
       <w:r>
         <w:rPr>
           <w:rFonts w:cstheme="minorHAnsi"/>
         </w:rPr>
         <w:t>InvalidLength</w:t>
       </w:r>
-      <w:proofErr w:type="spellEnd"/>
     </w:p>
     <w:p>
       <w:pPr>
@@ -5193,6 +4531,10 @@
         <w:ind w:left="360"/>
       </w:pPr>
       <w:r>
+        <w:rPr>
+          <w:noProof/>
+        </w:rPr>
+        <w:lastRenderedPageBreak/>
         <w:drawing>
           <wp:inline distT="0" distB="0" distL="0" distR="0" wp14:anchorId="1C73B515" wp14:editId="6FCDFF6F">
             <wp:extent cx="6309360" cy="3831590"/>

</xml_diff>